<commit_message>
change in files from segel
</commit_message>
<xml_diff>
--- a/Wet2/spring 22 wet 2/spring 22 wet 2.docx
+++ b/Wet2/spring 22 wet 2/spring 22 wet 2.docx
@@ -4614,7 +4614,7 @@
         <w:spacing w:line="276" w:lineRule="auto"/>
         <w:ind w:left="1440" w:hanging="1449"/>
         <w:rPr>
-          <w:rFonts w:asciiTheme="minorBidi" w:hAnsiTheme="minorBidi"/>
+          <w:rFonts w:asciiTheme="minorBidi" w:hAnsiTheme="minorBidi" w:hint="cs"/>
           <w:sz w:val="20"/>
           <w:szCs w:val="20"/>
           <w:rtl/>
@@ -24871,7 +24871,7 @@
 </file>
 
 <file path=customXml/itemProps1.xml><?xml version="1.0" encoding="utf-8"?>
-<ds:datastoreItem xmlns:ds="http://schemas.openxmlformats.org/officeDocument/2006/customXml" ds:itemID="{CDBDAF4F-65F6-41FA-9462-55F67E60E58B}">
+<ds:datastoreItem xmlns:ds="http://schemas.openxmlformats.org/officeDocument/2006/customXml" ds:itemID="{7C30E132-E194-4FA9-8BD2-B9C7B536EFA2}">
   <ds:schemaRefs>
     <ds:schemaRef ds:uri="http://schemas.openxmlformats.org/officeDocument/2006/bibliography"/>
   </ds:schemaRefs>

</xml_diff>